<commit_message>
nie ma tego samego, co by na dobre nie wyszło
</commit_message>
<xml_diff>
--- a/interpolacja/SPR_mn01 (1).docx
+++ b/interpolacja/SPR_mn01 (1).docx
@@ -485,25 +485,7 @@
           <w:smallCaps w:val="0"/>
           <w:u w:val="none"/>
         </w:rPr>
-        <w:t>, oraz p</w:t>
-      </w:r>
-      <w:proofErr w:type="spellStart"/>
-      <w:r>
-        <w:rPr>
-          <w:b w:val="0"/>
-          <w:smallCaps w:val="0"/>
-          <w:u w:val="none"/>
-        </w:rPr>
-        <w:t>rzy</w:t>
-      </w:r>
-      <w:proofErr w:type="spellEnd"/>
-      <w:r>
-        <w:rPr>
-          <w:b w:val="0"/>
-          <w:smallCaps w:val="0"/>
-          <w:u w:val="none"/>
-        </w:rPr>
-        <w:t xml:space="preserve"> podanych liczbach </w:t>
+        <w:t xml:space="preserve">, oraz przy podanych liczbach </w:t>
       </w:r>
       <w:r>
         <w:rPr>
@@ -954,53 +936,6 @@
                     <pic:cNvPicPr/>
                   </pic:nvPicPr>
                   <pic:blipFill>
-                    <a:blip r:embed="rId7" cstate="print">
-                      <a:extLst>
-                        <a:ext uri="{28A0092B-C50C-407E-A947-70E740481C1C}">
-                          <a14:useLocalDpi xmlns:a14="http://schemas.microsoft.com/office/drawing/2010/main" val="0"/>
-                        </a:ext>
-                      </a:extLst>
-                    </a:blip>
-                    <a:stretch>
-                      <a:fillRect/>
-                    </a:stretch>
-                  </pic:blipFill>
-                  <pic:spPr>
-                    <a:xfrm>
-                      <a:off x="0" y="0"/>
-                      <a:ext cx="5760720" cy="2808605"/>
-                    </a:xfrm>
-                    <a:prstGeom prst="rect">
-                      <a:avLst/>
-                    </a:prstGeom>
-                  </pic:spPr>
-                </pic:pic>
-              </a:graphicData>
-            </a:graphic>
-          </wp:inline>
-        </w:drawing>
-      </w:r>
-      <w:r>
-        <w:rPr>
-          <w:noProof/>
-          <w:color w:val="auto"/>
-        </w:rPr>
-        <w:drawing>
-          <wp:inline distT="0" distB="0" distL="0" distR="0">
-            <wp:extent cx="5760720" cy="2808605"/>
-            <wp:effectExtent l="0" t="0" r="0" b="0"/>
-            <wp:docPr id="6" name="Obraz 6"/>
-            <wp:cNvGraphicFramePr>
-              <a:graphicFrameLocks xmlns:a="http://schemas.openxmlformats.org/drawingml/2006/main" noChangeAspect="1"/>
-            </wp:cNvGraphicFramePr>
-            <a:graphic xmlns:a="http://schemas.openxmlformats.org/drawingml/2006/main">
-              <a:graphicData uri="http://schemas.openxmlformats.org/drawingml/2006/picture">
-                <pic:pic xmlns:pic="http://schemas.openxmlformats.org/drawingml/2006/picture">
-                  <pic:nvPicPr>
-                    <pic:cNvPr id="6" name="newton_rowno.png"/>
-                    <pic:cNvPicPr/>
-                  </pic:nvPicPr>
-                  <pic:blipFill>
                     <a:blip r:embed="rId8" cstate="print">
                       <a:extLst>
                         <a:ext uri="{28A0092B-C50C-407E-A947-70E740481C1C}">
@@ -1027,946 +962,6 @@
           </wp:inline>
         </w:drawing>
       </w:r>
-    </w:p>
-    <w:p>
-      <w:pPr>
-        <w:pStyle w:val="Legenda"/>
-        <w:jc w:val="center"/>
-        <w:rPr>
-          <w:color w:val="auto"/>
-        </w:rPr>
-      </w:pPr>
-      <w:r>
-        <w:rPr>
-          <w:color w:val="auto"/>
-        </w:rPr>
-        <w:t xml:space="preserve">Rysunek </w:t>
-      </w:r>
-      <w:r>
-        <w:rPr>
-          <w:color w:val="auto"/>
-        </w:rPr>
-        <w:fldChar w:fldCharType="begin"/>
-      </w:r>
-      <w:r>
-        <w:rPr>
-          <w:color w:val="auto"/>
-        </w:rPr>
-        <w:instrText xml:space="preserve"> SEQ Rysunek \* ARABIC </w:instrText>
-      </w:r>
-      <w:r>
-        <w:rPr>
-          <w:color w:val="auto"/>
-        </w:rPr>
-        <w:fldChar w:fldCharType="separate"/>
-      </w:r>
-      <w:r>
-        <w:rPr>
-          <w:noProof/>
-          <w:color w:val="auto"/>
-        </w:rPr>
-        <w:t>1</w:t>
-      </w:r>
-      <w:r>
-        <w:rPr>
-          <w:color w:val="auto"/>
-        </w:rPr>
-        <w:fldChar w:fldCharType="end"/>
-      </w:r>
-      <w:r>
-        <w:rPr>
-          <w:color w:val="auto"/>
-        </w:rPr>
-        <w:t xml:space="preserve">. </w:t>
-      </w:r>
-      <w:r>
-        <w:rPr>
-          <w:smallCaps w:val="0"/>
-          <w:color w:val="auto"/>
-        </w:rPr>
-        <w:t>Wynik interpolacji funkcji</w:t>
-      </w:r>
-      <w:r>
-        <w:rPr>
-          <w:smallCaps w:val="0"/>
-          <w:color w:val="auto"/>
-        </w:rPr>
-        <w:t xml:space="preserve"> f(x) za pomocą wielomianów interpolacyjnych </w:t>
-      </w:r>
-      <w:proofErr w:type="spellStart"/>
-      <w:r>
-        <w:rPr>
-          <w:smallCaps w:val="0"/>
-          <w:color w:val="auto"/>
-        </w:rPr>
-        <w:t>Lagrange’a</w:t>
-      </w:r>
-      <w:proofErr w:type="spellEnd"/>
-      <w:r>
-        <w:rPr>
-          <w:smallCaps w:val="0"/>
-          <w:color w:val="auto"/>
-        </w:rPr>
-        <w:t xml:space="preserve"> i Newtona</w:t>
-      </w:r>
-      <w:r>
-        <w:rPr>
-          <w:smallCaps w:val="0"/>
-          <w:color w:val="auto"/>
-        </w:rPr>
-        <w:br/>
-      </w:r>
-      <w:r>
-        <w:rPr>
-          <w:smallCaps w:val="0"/>
-          <w:color w:val="auto"/>
-        </w:rPr>
-        <w:t>o stopniach: 5, 9, 11</w:t>
-      </w:r>
-      <w:r>
-        <w:rPr>
-          <w:smallCaps w:val="0"/>
-          <w:color w:val="auto"/>
-        </w:rPr>
-        <w:t>, 15</w:t>
-      </w:r>
-      <w:r>
-        <w:rPr>
-          <w:smallCaps w:val="0"/>
-          <w:color w:val="auto"/>
-        </w:rPr>
-        <w:t xml:space="preserve"> (węzły równooddalone)</w:t>
-      </w:r>
-    </w:p>
-    <w:p/>
-    <w:p>
-      <w:pPr>
-        <w:pStyle w:val="Legenda"/>
-        <w:keepNext/>
-        <w:rPr>
-          <w:color w:val="auto"/>
-        </w:rPr>
-      </w:pPr>
-      <w:r>
-        <w:rPr>
-          <w:color w:val="auto"/>
-        </w:rPr>
-        <w:t xml:space="preserve">Tabela </w:t>
-      </w:r>
-      <w:r>
-        <w:rPr>
-          <w:color w:val="auto"/>
-        </w:rPr>
-        <w:fldChar w:fldCharType="begin"/>
-      </w:r>
-      <w:r>
-        <w:rPr>
-          <w:color w:val="auto"/>
-        </w:rPr>
-        <w:instrText xml:space="preserve"> SEQ Tabela \* ARABIC </w:instrText>
-      </w:r>
-      <w:r>
-        <w:rPr>
-          <w:color w:val="auto"/>
-        </w:rPr>
-        <w:fldChar w:fldCharType="separate"/>
-      </w:r>
-      <w:r>
-        <w:rPr>
-          <w:noProof/>
-          <w:color w:val="auto"/>
-        </w:rPr>
-        <w:t>1</w:t>
-      </w:r>
-      <w:r>
-        <w:rPr>
-          <w:color w:val="auto"/>
-        </w:rPr>
-        <w:fldChar w:fldCharType="end"/>
-      </w:r>
-      <w:r>
-        <w:rPr>
-          <w:color w:val="auto"/>
-        </w:rPr>
-        <w:t xml:space="preserve">. </w:t>
-      </w:r>
-      <w:r>
-        <w:rPr>
-          <w:smallCaps w:val="0"/>
-          <w:color w:val="auto"/>
-        </w:rPr>
-        <w:t>Podsumowanie wartości maksymalnych</w:t>
-      </w:r>
-      <w:r>
-        <w:rPr>
-          <w:smallCaps w:val="0"/>
-          <w:color w:val="auto"/>
-        </w:rPr>
-        <w:t>/średnich</w:t>
-      </w:r>
-      <w:r>
-        <w:rPr>
-          <w:smallCaps w:val="0"/>
-          <w:color w:val="auto"/>
-        </w:rPr>
-        <w:t xml:space="preserve"> błędów bezwzględnych odwzorowania funkcji f(x) funkcją interpolowaną (na podstawie wartości w </w:t>
-      </w:r>
-      <w:r>
-        <w:rPr>
-          <w:smallCaps w:val="0"/>
-          <w:color w:val="auto"/>
-        </w:rPr>
-        <w:t>1111</w:t>
-      </w:r>
-      <w:r>
-        <w:rPr>
-          <w:smallCaps w:val="0"/>
-          <w:color w:val="auto"/>
-        </w:rPr>
-        <w:t xml:space="preserve"> równooddalonych punktach)</w:t>
-      </w:r>
-    </w:p>
-    <w:tbl>
-      <w:tblPr>
-        <w:tblStyle w:val="Tabela-Siatka"/>
-        <w:tblW w:w="0" w:type="auto"/>
-        <w:jc w:val="center"/>
-        <w:tblLook w:val="04A0" w:firstRow="1" w:lastRow="0" w:firstColumn="1" w:lastColumn="0" w:noHBand="0" w:noVBand="1"/>
-      </w:tblPr>
-      <w:tblGrid>
-        <w:gridCol w:w="1845"/>
-        <w:gridCol w:w="1842"/>
-        <w:gridCol w:w="1842"/>
-        <w:gridCol w:w="1843"/>
-        <w:gridCol w:w="1843"/>
-      </w:tblGrid>
-      <w:tr>
-        <w:trPr>
-          <w:jc w:val="center"/>
-        </w:trPr>
-        <w:tc>
-          <w:tcPr>
-            <w:tcW w:w="1845" w:type="dxa"/>
-          </w:tcPr>
-          <w:p>
-            <w:pPr>
-              <w:jc w:val="center"/>
-              <w:rPr>
-                <w:b w:val="0"/>
-                <w:sz w:val="22"/>
-                <w:szCs w:val="24"/>
-                <w:u w:val="none"/>
-              </w:rPr>
-            </w:pPr>
-            <w:r>
-              <w:rPr>
-                <w:b w:val="0"/>
-                <w:sz w:val="22"/>
-                <w:szCs w:val="24"/>
-                <w:u w:val="none"/>
-              </w:rPr>
-              <w:t>Metoda\Stopień</w:t>
-            </w:r>
-          </w:p>
-        </w:tc>
-        <w:tc>
-          <w:tcPr>
-            <w:tcW w:w="1842" w:type="dxa"/>
-          </w:tcPr>
-          <w:p>
-            <w:pPr>
-              <w:jc w:val="center"/>
-              <w:rPr>
-                <w:b w:val="0"/>
-                <w:sz w:val="22"/>
-                <w:szCs w:val="24"/>
-                <w:u w:val="none"/>
-              </w:rPr>
-            </w:pPr>
-            <w:r>
-              <w:rPr>
-                <w:b w:val="0"/>
-                <w:sz w:val="22"/>
-                <w:szCs w:val="24"/>
-                <w:u w:val="none"/>
-              </w:rPr>
-              <w:t>N=5</w:t>
-            </w:r>
-          </w:p>
-        </w:tc>
-        <w:tc>
-          <w:tcPr>
-            <w:tcW w:w="1842" w:type="dxa"/>
-          </w:tcPr>
-          <w:p>
-            <w:pPr>
-              <w:jc w:val="center"/>
-              <w:rPr>
-                <w:b w:val="0"/>
-                <w:sz w:val="22"/>
-                <w:szCs w:val="24"/>
-                <w:u w:val="none"/>
-              </w:rPr>
-            </w:pPr>
-            <w:r>
-              <w:rPr>
-                <w:b w:val="0"/>
-                <w:sz w:val="22"/>
-                <w:szCs w:val="24"/>
-                <w:u w:val="none"/>
-              </w:rPr>
-              <w:t>N=9</w:t>
-            </w:r>
-          </w:p>
-        </w:tc>
-        <w:tc>
-          <w:tcPr>
-            <w:tcW w:w="1843" w:type="dxa"/>
-          </w:tcPr>
-          <w:p>
-            <w:pPr>
-              <w:jc w:val="center"/>
-              <w:rPr>
-                <w:b w:val="0"/>
-                <w:sz w:val="22"/>
-                <w:szCs w:val="24"/>
-                <w:u w:val="none"/>
-              </w:rPr>
-            </w:pPr>
-            <w:r>
-              <w:rPr>
-                <w:b w:val="0"/>
-                <w:sz w:val="22"/>
-                <w:szCs w:val="24"/>
-                <w:u w:val="none"/>
-              </w:rPr>
-              <w:t>N=11</w:t>
-            </w:r>
-          </w:p>
-        </w:tc>
-        <w:tc>
-          <w:tcPr>
-            <w:tcW w:w="1843" w:type="dxa"/>
-          </w:tcPr>
-          <w:p>
-            <w:pPr>
-              <w:jc w:val="center"/>
-              <w:rPr>
-                <w:b w:val="0"/>
-                <w:sz w:val="22"/>
-                <w:szCs w:val="24"/>
-                <w:u w:val="none"/>
-              </w:rPr>
-            </w:pPr>
-            <w:r>
-              <w:rPr>
-                <w:b w:val="0"/>
-                <w:sz w:val="22"/>
-                <w:szCs w:val="24"/>
-                <w:u w:val="none"/>
-              </w:rPr>
-              <w:t>N=15</w:t>
-            </w:r>
-          </w:p>
-        </w:tc>
-      </w:tr>
-      <w:tr>
-        <w:trPr>
-          <w:jc w:val="center"/>
-        </w:trPr>
-        <w:tc>
-          <w:tcPr>
-            <w:tcW w:w="1845" w:type="dxa"/>
-          </w:tcPr>
-          <w:p>
-            <w:pPr>
-              <w:rPr>
-                <w:b w:val="0"/>
-                <w:sz w:val="22"/>
-                <w:szCs w:val="24"/>
-                <w:u w:val="none"/>
-              </w:rPr>
-            </w:pPr>
-            <w:r>
-              <w:rPr>
-                <w:b w:val="0"/>
-                <w:sz w:val="22"/>
-                <w:szCs w:val="24"/>
-                <w:u w:val="none"/>
-              </w:rPr>
-              <w:t>W</w:t>
-            </w:r>
-            <w:r>
-              <w:rPr>
-                <w:b w:val="0"/>
-                <w:sz w:val="22"/>
-                <w:szCs w:val="24"/>
-                <w:u w:val="none"/>
-              </w:rPr>
-              <w:t>.</w:t>
-            </w:r>
-            <w:r>
-              <w:rPr>
-                <w:b w:val="0"/>
-                <w:sz w:val="22"/>
-                <w:szCs w:val="24"/>
-                <w:u w:val="none"/>
-              </w:rPr>
-              <w:t xml:space="preserve"> </w:t>
-            </w:r>
-            <w:proofErr w:type="spellStart"/>
-            <w:r>
-              <w:rPr>
-                <w:b w:val="0"/>
-                <w:sz w:val="22"/>
-                <w:szCs w:val="24"/>
-                <w:u w:val="none"/>
-              </w:rPr>
-              <w:t>Lagrange’a</w:t>
-            </w:r>
-            <w:proofErr w:type="spellEnd"/>
-          </w:p>
-        </w:tc>
-        <w:tc>
-          <w:tcPr>
-            <w:tcW w:w="1842" w:type="dxa"/>
-          </w:tcPr>
-          <w:p>
-            <w:pPr>
-              <w:jc w:val="center"/>
-              <w:rPr>
-                <w:b w:val="0"/>
-                <w:sz w:val="22"/>
-                <w:szCs w:val="24"/>
-                <w:u w:val="none"/>
-              </w:rPr>
-            </w:pPr>
-          </w:p>
-        </w:tc>
-        <w:tc>
-          <w:tcPr>
-            <w:tcW w:w="1842" w:type="dxa"/>
-          </w:tcPr>
-          <w:p>
-            <w:pPr>
-              <w:jc w:val="center"/>
-              <w:rPr>
-                <w:b w:val="0"/>
-                <w:sz w:val="22"/>
-                <w:szCs w:val="24"/>
-                <w:u w:val="none"/>
-              </w:rPr>
-            </w:pPr>
-          </w:p>
-        </w:tc>
-        <w:tc>
-          <w:tcPr>
-            <w:tcW w:w="1843" w:type="dxa"/>
-          </w:tcPr>
-          <w:p>
-            <w:pPr>
-              <w:jc w:val="center"/>
-              <w:rPr>
-                <w:b w:val="0"/>
-                <w:sz w:val="22"/>
-                <w:szCs w:val="24"/>
-                <w:u w:val="none"/>
-              </w:rPr>
-            </w:pPr>
-          </w:p>
-        </w:tc>
-        <w:tc>
-          <w:tcPr>
-            <w:tcW w:w="1843" w:type="dxa"/>
-          </w:tcPr>
-          <w:p>
-            <w:pPr>
-              <w:jc w:val="center"/>
-              <w:rPr>
-                <w:b w:val="0"/>
-                <w:sz w:val="22"/>
-                <w:szCs w:val="24"/>
-                <w:u w:val="none"/>
-              </w:rPr>
-            </w:pPr>
-          </w:p>
-        </w:tc>
-      </w:tr>
-      <w:tr>
-        <w:trPr>
-          <w:jc w:val="center"/>
-        </w:trPr>
-        <w:tc>
-          <w:tcPr>
-            <w:tcW w:w="1845" w:type="dxa"/>
-          </w:tcPr>
-          <w:p>
-            <w:pPr>
-              <w:rPr>
-                <w:b w:val="0"/>
-                <w:sz w:val="22"/>
-                <w:szCs w:val="24"/>
-                <w:u w:val="none"/>
-              </w:rPr>
-            </w:pPr>
-            <w:r>
-              <w:rPr>
-                <w:b w:val="0"/>
-                <w:sz w:val="22"/>
-                <w:szCs w:val="24"/>
-                <w:u w:val="none"/>
-              </w:rPr>
-              <w:t>W</w:t>
-            </w:r>
-            <w:r>
-              <w:rPr>
-                <w:b w:val="0"/>
-                <w:sz w:val="22"/>
-                <w:szCs w:val="24"/>
-                <w:u w:val="none"/>
-              </w:rPr>
-              <w:t>.</w:t>
-            </w:r>
-            <w:r>
-              <w:rPr>
-                <w:b w:val="0"/>
-                <w:sz w:val="22"/>
-                <w:szCs w:val="24"/>
-                <w:u w:val="none"/>
-              </w:rPr>
-              <w:t xml:space="preserve"> Newtona</w:t>
-            </w:r>
-          </w:p>
-        </w:tc>
-        <w:tc>
-          <w:tcPr>
-            <w:tcW w:w="1842" w:type="dxa"/>
-          </w:tcPr>
-          <w:p>
-            <w:pPr>
-              <w:jc w:val="center"/>
-              <w:rPr>
-                <w:b w:val="0"/>
-                <w:sz w:val="22"/>
-                <w:szCs w:val="24"/>
-                <w:u w:val="none"/>
-              </w:rPr>
-            </w:pPr>
-            <w:r>
-              <w:rPr>
-                <w:b w:val="0"/>
-                <w:sz w:val="22"/>
-                <w:szCs w:val="24"/>
-                <w:u w:val="none"/>
-              </w:rPr>
-              <w:t>0.4098</w:t>
-            </w:r>
-            <w:r>
-              <w:rPr>
-                <w:b w:val="0"/>
-                <w:sz w:val="22"/>
-                <w:szCs w:val="24"/>
-                <w:u w:val="none"/>
-              </w:rPr>
-              <w:t>/</w:t>
-            </w:r>
-            <w:r>
-              <w:rPr>
-                <w:b w:val="0"/>
-                <w:sz w:val="22"/>
-                <w:szCs w:val="24"/>
-                <w:u w:val="none"/>
-              </w:rPr>
-              <w:t>0.083</w:t>
-            </w:r>
-            <w:r>
-              <w:rPr>
-                <w:b w:val="0"/>
-                <w:sz w:val="22"/>
-                <w:szCs w:val="24"/>
-                <w:u w:val="none"/>
-              </w:rPr>
-              <w:t>7</w:t>
-            </w:r>
-          </w:p>
-        </w:tc>
-        <w:tc>
-          <w:tcPr>
-            <w:tcW w:w="1842" w:type="dxa"/>
-          </w:tcPr>
-          <w:p>
-            <w:pPr>
-              <w:jc w:val="center"/>
-              <w:rPr>
-                <w:b w:val="0"/>
-                <w:sz w:val="22"/>
-                <w:szCs w:val="24"/>
-                <w:u w:val="none"/>
-              </w:rPr>
-            </w:pPr>
-            <w:r>
-              <w:rPr>
-                <w:b w:val="0"/>
-                <w:sz w:val="22"/>
-                <w:szCs w:val="24"/>
-                <w:u w:val="none"/>
-              </w:rPr>
-              <w:t>0.1436</w:t>
-            </w:r>
-            <w:r>
-              <w:rPr>
-                <w:b w:val="0"/>
-                <w:sz w:val="22"/>
-                <w:szCs w:val="24"/>
-                <w:u w:val="none"/>
-              </w:rPr>
-              <w:t>/</w:t>
-            </w:r>
-            <w:r>
-              <w:rPr>
-                <w:b w:val="0"/>
-                <w:sz w:val="22"/>
-                <w:szCs w:val="24"/>
-                <w:u w:val="none"/>
-              </w:rPr>
-              <w:t>0.010</w:t>
-            </w:r>
-            <w:r>
-              <w:rPr>
-                <w:b w:val="0"/>
-                <w:sz w:val="22"/>
-                <w:szCs w:val="24"/>
-                <w:u w:val="none"/>
-              </w:rPr>
-              <w:t>2</w:t>
-            </w:r>
-          </w:p>
-        </w:tc>
-        <w:tc>
-          <w:tcPr>
-            <w:tcW w:w="1843" w:type="dxa"/>
-          </w:tcPr>
-          <w:p>
-            <w:pPr>
-              <w:jc w:val="center"/>
-              <w:rPr>
-                <w:b w:val="0"/>
-                <w:sz w:val="22"/>
-                <w:szCs w:val="24"/>
-                <w:u w:val="none"/>
-              </w:rPr>
-            </w:pPr>
-            <w:r>
-              <w:rPr>
-                <w:b w:val="0"/>
-                <w:sz w:val="22"/>
-                <w:szCs w:val="24"/>
-                <w:u w:val="none"/>
-              </w:rPr>
-              <w:t>0.0905</w:t>
-            </w:r>
-            <w:r>
-              <w:rPr>
-                <w:b w:val="0"/>
-                <w:sz w:val="22"/>
-                <w:szCs w:val="24"/>
-                <w:u w:val="none"/>
-              </w:rPr>
-              <w:t>/</w:t>
-            </w:r>
-            <w:r>
-              <w:rPr>
-                <w:b w:val="0"/>
-                <w:sz w:val="22"/>
-                <w:szCs w:val="24"/>
-                <w:u w:val="none"/>
-              </w:rPr>
-              <w:t>0.0048</w:t>
-            </w:r>
-          </w:p>
-        </w:tc>
-        <w:tc>
-          <w:tcPr>
-            <w:tcW w:w="1843" w:type="dxa"/>
-          </w:tcPr>
-          <w:p>
-            <w:pPr>
-              <w:jc w:val="center"/>
-              <w:rPr>
-                <w:b w:val="0"/>
-                <w:sz w:val="22"/>
-                <w:szCs w:val="24"/>
-                <w:u w:val="none"/>
-              </w:rPr>
-            </w:pPr>
-            <w:r>
-              <w:rPr>
-                <w:b w:val="0"/>
-                <w:sz w:val="22"/>
-                <w:szCs w:val="24"/>
-                <w:u w:val="none"/>
-              </w:rPr>
-              <w:t>0.03</w:t>
-            </w:r>
-            <w:r>
-              <w:rPr>
-                <w:b w:val="0"/>
-                <w:sz w:val="22"/>
-                <w:szCs w:val="24"/>
-                <w:u w:val="none"/>
-              </w:rPr>
-              <w:t>90/</w:t>
-            </w:r>
-            <w:r>
-              <w:rPr>
-                <w:b w:val="0"/>
-                <w:sz w:val="22"/>
-                <w:szCs w:val="24"/>
-                <w:u w:val="none"/>
-              </w:rPr>
-              <w:t>0.0015</w:t>
-            </w:r>
-          </w:p>
-        </w:tc>
-      </w:tr>
-    </w:tbl>
-    <w:p/>
-    <w:p>
-      <w:pPr>
-        <w:jc w:val="both"/>
-        <w:rPr>
-          <w:b w:val="0"/>
-          <w:smallCaps w:val="0"/>
-        </w:rPr>
-      </w:pPr>
-      <w:r>
-        <w:rPr>
-          <w:b w:val="0"/>
-          <w:smallCaps w:val="0"/>
-        </w:rPr>
-        <w:t>Zadanie nr 2</w:t>
-      </w:r>
-    </w:p>
-    <w:p>
-      <w:pPr>
-        <w:jc w:val="both"/>
-        <w:rPr>
-          <w:b w:val="0"/>
-          <w:smallCaps w:val="0"/>
-          <w:u w:val="none"/>
-        </w:rPr>
-      </w:pPr>
-      <w:r>
-        <w:rPr>
-          <w:b w:val="0"/>
-          <w:smallCaps w:val="0"/>
-          <w:u w:val="none"/>
-        </w:rPr>
-        <w:t>W wyniku obserwacji przeprowadzonych w poprzednim zadaniu, wysoki stopień wielomianu interpolującego i równe odległości między punktami powodują problemy z dopasowaniem funkcji i</w:t>
-      </w:r>
-      <w:bookmarkStart w:id="0" w:name="_GoBack"/>
-      <w:bookmarkEnd w:id="0"/>
-      <w:r>
-        <w:rPr>
-          <w:b w:val="0"/>
-          <w:smallCaps w:val="0"/>
-          <w:u w:val="none"/>
-        </w:rPr>
-        <w:t xml:space="preserve">nterpolującej. Należy powtórzyć obliczenia (2 metody × </w:t>
-      </w:r>
-      <w:r>
-        <w:rPr>
-          <w:b w:val="0"/>
-          <w:smallCaps w:val="0"/>
-          <w:u w:val="none"/>
-        </w:rPr>
-        <w:t>4</w:t>
-      </w:r>
-      <w:r>
-        <w:rPr>
-          <w:b w:val="0"/>
-          <w:smallCaps w:val="0"/>
-          <w:u w:val="none"/>
-        </w:rPr>
-        <w:t xml:space="preserve"> wartości </w:t>
-      </w:r>
-      <m:oMath>
-        <m:r>
-          <m:rPr>
-            <m:sty m:val="bi"/>
-          </m:rPr>
-          <w:rPr>
-            <w:rFonts w:ascii="Cambria Math" w:hAnsi="Cambria Math"/>
-            <w:smallCaps w:val="0"/>
-            <w:u w:val="none"/>
-          </w:rPr>
-          <m:t>N</m:t>
-        </m:r>
-      </m:oMath>
-      <w:r>
-        <w:rPr>
-          <w:b w:val="0"/>
-          <w:smallCaps w:val="0"/>
-          <w:u w:val="none"/>
-        </w:rPr>
-        <w:t xml:space="preserve">) </w:t>
-      </w:r>
-      <w:r>
-        <w:rPr>
-          <w:b w:val="0"/>
-          <w:smallCaps w:val="0"/>
-          <w:u w:val="none"/>
-        </w:rPr>
-        <w:t xml:space="preserve">ale tym razem </w:t>
-      </w:r>
-      <w:r>
-        <w:rPr>
-          <w:smallCaps w:val="0"/>
-          <w:u w:val="none"/>
-        </w:rPr>
-        <w:t xml:space="preserve">stosując </w:t>
-      </w:r>
-      <w:proofErr w:type="spellStart"/>
-      <w:r>
-        <w:rPr>
-          <w:smallCaps w:val="0"/>
-          <w:u w:val="none"/>
-        </w:rPr>
-        <w:t>nierównoodległe</w:t>
-      </w:r>
-      <w:proofErr w:type="spellEnd"/>
-      <w:r>
-        <w:rPr>
-          <w:smallCaps w:val="0"/>
-          <w:u w:val="none"/>
-        </w:rPr>
-        <w:t xml:space="preserve"> punkty</w:t>
-      </w:r>
-      <w:r>
-        <w:rPr>
-          <w:b w:val="0"/>
-          <w:smallCaps w:val="0"/>
-          <w:u w:val="none"/>
-        </w:rPr>
-        <w:t xml:space="preserve">. Węzły interpolacji powinny zostać wyznaczone jako węzły Czebyszewa. Proszę zwrócić uwagę, że węzły Czebyszewa zdefiniowane są w przedziale </w:t>
-      </w:r>
-      <m:oMath>
-        <m:r>
-          <m:rPr>
-            <m:sty m:val="bi"/>
-          </m:rPr>
-          <w:rPr>
-            <w:rFonts w:ascii="Cambria Math" w:hAnsi="Cambria Math"/>
-            <w:smallCaps w:val="0"/>
-            <w:u w:val="none"/>
-          </w:rPr>
-          <m:t>x∈&lt;-1,1&gt;</m:t>
-        </m:r>
-      </m:oMath>
-      <w:r>
-        <w:rPr>
-          <w:b w:val="0"/>
-          <w:smallCaps w:val="0"/>
-          <w:u w:val="none"/>
-        </w:rPr>
-        <w:t>, dlatego</w:t>
-      </w:r>
-      <w:r>
-        <w:rPr>
-          <w:b w:val="0"/>
-          <w:smallCaps w:val="0"/>
-          <w:u w:val="none"/>
-        </w:rPr>
-        <w:t xml:space="preserve"> może nastąpić konieczność przeskalowania przedziału </w:t>
-      </w:r>
-      <w:r>
-        <w:rPr>
-          <w:b w:val="0"/>
-          <w:smallCaps w:val="0"/>
-          <w:u w:val="none"/>
-        </w:rPr>
-        <w:lastRenderedPageBreak/>
-        <w:t xml:space="preserve">podanego przez prowadzącego </w:t>
-      </w:r>
-      <m:oMath>
-        <m:r>
-          <m:rPr>
-            <m:sty m:val="bi"/>
-          </m:rPr>
-          <w:rPr>
-            <w:rFonts w:ascii="Cambria Math" w:hAnsi="Cambria Math"/>
-            <w:smallCaps w:val="0"/>
-            <w:u w:val="none"/>
-          </w:rPr>
-          <m:t>x∈&lt;a,b&gt;</m:t>
-        </m:r>
-      </m:oMath>
-      <w:r>
-        <w:rPr>
-          <w:b w:val="0"/>
-          <w:smallCaps w:val="0"/>
-          <w:u w:val="none"/>
-        </w:rPr>
-        <w:t xml:space="preserve"> na </w:t>
-      </w:r>
-      <m:oMath>
-        <m:r>
-          <m:rPr>
-            <m:sty m:val="bi"/>
-          </m:rPr>
-          <w:rPr>
-            <w:rFonts w:ascii="Cambria Math" w:hAnsi="Cambria Math"/>
-            <w:smallCaps w:val="0"/>
-            <w:u w:val="none"/>
-          </w:rPr>
-          <m:t>x∈&lt;-1,1&gt;</m:t>
-        </m:r>
-      </m:oMath>
-      <w:r>
-        <w:rPr>
-          <w:b w:val="0"/>
-          <w:smallCaps w:val="0"/>
-          <w:u w:val="none"/>
-        </w:rPr>
-        <w:t>, wyznaczenie węzłów interpolacji i ich przeskalowanie do docelowego przedziału.</w:t>
-      </w:r>
-    </w:p>
-    <w:p>
-      <w:pPr>
-        <w:jc w:val="both"/>
-        <w:rPr>
-          <w:b w:val="0"/>
-          <w:smallCaps w:val="0"/>
-          <w:u w:val="none"/>
-        </w:rPr>
-      </w:pPr>
-      <w:r>
-        <w:rPr>
-          <w:b w:val="0"/>
-          <w:smallCaps w:val="0"/>
-          <w:u w:val="none"/>
-        </w:rPr>
-        <w:t>Ponownie należy zamieścić ilustracje graficzne oraz wnioski/obserwacje z zadania.</w:t>
-      </w:r>
-    </w:p>
-    <w:p>
-      <w:pPr>
-        <w:jc w:val="both"/>
-        <w:rPr>
-          <w:b w:val="0"/>
-          <w:smallCaps w:val="0"/>
-          <w:u w:val="none"/>
-        </w:rPr>
-      </w:pPr>
-    </w:p>
-    <w:p>
-      <w:pPr>
-        <w:pStyle w:val="Legenda"/>
-        <w:jc w:val="center"/>
-        <w:rPr>
-          <w:color w:val="auto"/>
-        </w:rPr>
-      </w:pPr>
       <w:r>
         <w:rPr>
           <w:noProof/>
@@ -1976,7 +971,7 @@
           <wp:inline distT="0" distB="0" distL="0" distR="0">
             <wp:extent cx="5760720" cy="2808605"/>
             <wp:effectExtent l="0" t="0" r="0" b="0"/>
-            <wp:docPr id="7" name="Obraz 7"/>
+            <wp:docPr id="6" name="Obraz 6"/>
             <wp:cNvGraphicFramePr>
               <a:graphicFrameLocks xmlns:a="http://schemas.openxmlformats.org/drawingml/2006/main" noChangeAspect="1"/>
             </wp:cNvGraphicFramePr>
@@ -1984,7 +979,7 @@
               <a:graphicData uri="http://schemas.openxmlformats.org/drawingml/2006/picture">
                 <pic:pic xmlns:pic="http://schemas.openxmlformats.org/drawingml/2006/picture">
                   <pic:nvPicPr>
-                    <pic:cNvPr id="7" name="lagrange_czeb.png"/>
+                    <pic:cNvPr id="6" name="newton_rowno.png"/>
                     <pic:cNvPicPr/>
                   </pic:nvPicPr>
                   <pic:blipFill>
@@ -2014,6 +1009,1069 @@
           </wp:inline>
         </w:drawing>
       </w:r>
+    </w:p>
+    <w:p>
+      <w:pPr>
+        <w:pStyle w:val="Legenda"/>
+        <w:jc w:val="center"/>
+        <w:rPr>
+          <w:color w:val="auto"/>
+        </w:rPr>
+      </w:pPr>
+      <w:r>
+        <w:rPr>
+          <w:color w:val="auto"/>
+        </w:rPr>
+        <w:t xml:space="preserve">Rysunek </w:t>
+      </w:r>
+      <w:r>
+        <w:rPr>
+          <w:color w:val="auto"/>
+        </w:rPr>
+        <w:fldChar w:fldCharType="begin"/>
+      </w:r>
+      <w:r>
+        <w:rPr>
+          <w:color w:val="auto"/>
+        </w:rPr>
+        <w:instrText xml:space="preserve"> SEQ Rysunek \* ARABIC </w:instrText>
+      </w:r>
+      <w:r>
+        <w:rPr>
+          <w:color w:val="auto"/>
+        </w:rPr>
+        <w:fldChar w:fldCharType="separate"/>
+      </w:r>
+      <w:r>
+        <w:rPr>
+          <w:noProof/>
+          <w:color w:val="auto"/>
+        </w:rPr>
+        <w:t>1</w:t>
+      </w:r>
+      <w:r>
+        <w:rPr>
+          <w:color w:val="auto"/>
+        </w:rPr>
+        <w:fldChar w:fldCharType="end"/>
+      </w:r>
+      <w:r>
+        <w:rPr>
+          <w:color w:val="auto"/>
+        </w:rPr>
+        <w:t xml:space="preserve">. </w:t>
+      </w:r>
+      <w:r>
+        <w:rPr>
+          <w:smallCaps w:val="0"/>
+          <w:color w:val="auto"/>
+        </w:rPr>
+        <w:t>Wynik interpolacji funkcji</w:t>
+      </w:r>
+      <w:r>
+        <w:rPr>
+          <w:smallCaps w:val="0"/>
+          <w:color w:val="auto"/>
+        </w:rPr>
+        <w:t xml:space="preserve"> f(x) za pomocą wielomianów interpolacyjnych </w:t>
+      </w:r>
+      <w:proofErr w:type="spellStart"/>
+      <w:r>
+        <w:rPr>
+          <w:smallCaps w:val="0"/>
+          <w:color w:val="auto"/>
+        </w:rPr>
+        <w:t>Lagrange’a</w:t>
+      </w:r>
+      <w:proofErr w:type="spellEnd"/>
+      <w:r>
+        <w:rPr>
+          <w:smallCaps w:val="0"/>
+          <w:color w:val="auto"/>
+        </w:rPr>
+        <w:t xml:space="preserve"> i Newtona</w:t>
+      </w:r>
+      <w:r>
+        <w:rPr>
+          <w:smallCaps w:val="0"/>
+          <w:color w:val="auto"/>
+        </w:rPr>
+        <w:br/>
+      </w:r>
+      <w:r>
+        <w:rPr>
+          <w:smallCaps w:val="0"/>
+          <w:color w:val="auto"/>
+        </w:rPr>
+        <w:t>o stopniach: 5, 9, 11</w:t>
+      </w:r>
+      <w:r>
+        <w:rPr>
+          <w:smallCaps w:val="0"/>
+          <w:color w:val="auto"/>
+        </w:rPr>
+        <w:t>, 15</w:t>
+      </w:r>
+      <w:r>
+        <w:rPr>
+          <w:smallCaps w:val="0"/>
+          <w:color w:val="auto"/>
+        </w:rPr>
+        <w:t xml:space="preserve"> (węzły równooddalone)</w:t>
+      </w:r>
+    </w:p>
+    <w:p/>
+    <w:p>
+      <w:pPr>
+        <w:pStyle w:val="Legenda"/>
+        <w:keepNext/>
+        <w:rPr>
+          <w:color w:val="auto"/>
+        </w:rPr>
+      </w:pPr>
+      <w:r>
+        <w:rPr>
+          <w:color w:val="auto"/>
+        </w:rPr>
+        <w:t xml:space="preserve">Tabela </w:t>
+      </w:r>
+      <w:r>
+        <w:rPr>
+          <w:color w:val="auto"/>
+        </w:rPr>
+        <w:fldChar w:fldCharType="begin"/>
+      </w:r>
+      <w:r>
+        <w:rPr>
+          <w:color w:val="auto"/>
+        </w:rPr>
+        <w:instrText xml:space="preserve"> SEQ Tabela \* ARABIC </w:instrText>
+      </w:r>
+      <w:r>
+        <w:rPr>
+          <w:color w:val="auto"/>
+        </w:rPr>
+        <w:fldChar w:fldCharType="separate"/>
+      </w:r>
+      <w:r>
+        <w:rPr>
+          <w:noProof/>
+          <w:color w:val="auto"/>
+        </w:rPr>
+        <w:t>1</w:t>
+      </w:r>
+      <w:r>
+        <w:rPr>
+          <w:color w:val="auto"/>
+        </w:rPr>
+        <w:fldChar w:fldCharType="end"/>
+      </w:r>
+      <w:r>
+        <w:rPr>
+          <w:color w:val="auto"/>
+        </w:rPr>
+        <w:t xml:space="preserve">. </w:t>
+      </w:r>
+      <w:r>
+        <w:rPr>
+          <w:smallCaps w:val="0"/>
+          <w:color w:val="auto"/>
+        </w:rPr>
+        <w:t>Podsumowanie wartości maksymalnych</w:t>
+      </w:r>
+      <w:r>
+        <w:rPr>
+          <w:smallCaps w:val="0"/>
+          <w:color w:val="auto"/>
+        </w:rPr>
+        <w:t>/średnich</w:t>
+      </w:r>
+      <w:r>
+        <w:rPr>
+          <w:smallCaps w:val="0"/>
+          <w:color w:val="auto"/>
+        </w:rPr>
+        <w:t xml:space="preserve"> błędów bezwzględnych odwzorowania funkcji f(x) funkcją interpolowaną (na podstawie wartości w </w:t>
+      </w:r>
+      <w:r>
+        <w:rPr>
+          <w:smallCaps w:val="0"/>
+          <w:color w:val="auto"/>
+        </w:rPr>
+        <w:t>1111</w:t>
+      </w:r>
+      <w:r>
+        <w:rPr>
+          <w:smallCaps w:val="0"/>
+          <w:color w:val="auto"/>
+        </w:rPr>
+        <w:t xml:space="preserve"> równooddalonych punktach)</w:t>
+      </w:r>
+      <w:r>
+        <w:rPr>
+          <w:smallCaps w:val="0"/>
+          <w:color w:val="auto"/>
+        </w:rPr>
+        <w:t>, z dokładnością do 4 miejsca po przecinku</w:t>
+      </w:r>
+    </w:p>
+    <w:tbl>
+      <w:tblPr>
+        <w:tblStyle w:val="Tabela-Siatka"/>
+        <w:tblW w:w="0" w:type="auto"/>
+        <w:jc w:val="center"/>
+        <w:tblLook w:val="04A0" w:firstRow="1" w:lastRow="0" w:firstColumn="1" w:lastColumn="0" w:noHBand="0" w:noVBand="1"/>
+      </w:tblPr>
+      <w:tblGrid>
+        <w:gridCol w:w="1845"/>
+        <w:gridCol w:w="1842"/>
+        <w:gridCol w:w="1842"/>
+        <w:gridCol w:w="1843"/>
+        <w:gridCol w:w="1843"/>
+      </w:tblGrid>
+      <w:tr>
+        <w:trPr>
+          <w:jc w:val="center"/>
+        </w:trPr>
+        <w:tc>
+          <w:tcPr>
+            <w:tcW w:w="1845" w:type="dxa"/>
+          </w:tcPr>
+          <w:p>
+            <w:pPr>
+              <w:jc w:val="center"/>
+              <w:rPr>
+                <w:b w:val="0"/>
+                <w:sz w:val="22"/>
+                <w:szCs w:val="24"/>
+                <w:u w:val="none"/>
+              </w:rPr>
+            </w:pPr>
+            <w:r>
+              <w:rPr>
+                <w:b w:val="0"/>
+                <w:sz w:val="22"/>
+                <w:szCs w:val="24"/>
+                <w:u w:val="none"/>
+              </w:rPr>
+              <w:t>Metoda\Stopień</w:t>
+            </w:r>
+          </w:p>
+        </w:tc>
+        <w:tc>
+          <w:tcPr>
+            <w:tcW w:w="1842" w:type="dxa"/>
+          </w:tcPr>
+          <w:p>
+            <w:pPr>
+              <w:jc w:val="center"/>
+              <w:rPr>
+                <w:b w:val="0"/>
+                <w:sz w:val="22"/>
+                <w:szCs w:val="24"/>
+                <w:u w:val="none"/>
+              </w:rPr>
+            </w:pPr>
+            <w:r>
+              <w:rPr>
+                <w:b w:val="0"/>
+                <w:sz w:val="22"/>
+                <w:szCs w:val="24"/>
+                <w:u w:val="none"/>
+              </w:rPr>
+              <w:t>N=5</w:t>
+            </w:r>
+          </w:p>
+        </w:tc>
+        <w:tc>
+          <w:tcPr>
+            <w:tcW w:w="1842" w:type="dxa"/>
+          </w:tcPr>
+          <w:p>
+            <w:pPr>
+              <w:jc w:val="center"/>
+              <w:rPr>
+                <w:b w:val="0"/>
+                <w:sz w:val="22"/>
+                <w:szCs w:val="24"/>
+                <w:u w:val="none"/>
+              </w:rPr>
+            </w:pPr>
+            <w:r>
+              <w:rPr>
+                <w:b w:val="0"/>
+                <w:sz w:val="22"/>
+                <w:szCs w:val="24"/>
+                <w:u w:val="none"/>
+              </w:rPr>
+              <w:t>N=9</w:t>
+            </w:r>
+          </w:p>
+        </w:tc>
+        <w:tc>
+          <w:tcPr>
+            <w:tcW w:w="1843" w:type="dxa"/>
+          </w:tcPr>
+          <w:p>
+            <w:pPr>
+              <w:jc w:val="center"/>
+              <w:rPr>
+                <w:b w:val="0"/>
+                <w:sz w:val="22"/>
+                <w:szCs w:val="24"/>
+                <w:u w:val="none"/>
+              </w:rPr>
+            </w:pPr>
+            <w:r>
+              <w:rPr>
+                <w:b w:val="0"/>
+                <w:sz w:val="22"/>
+                <w:szCs w:val="24"/>
+                <w:u w:val="none"/>
+              </w:rPr>
+              <w:t>N=11</w:t>
+            </w:r>
+          </w:p>
+        </w:tc>
+        <w:tc>
+          <w:tcPr>
+            <w:tcW w:w="1843" w:type="dxa"/>
+          </w:tcPr>
+          <w:p>
+            <w:pPr>
+              <w:jc w:val="center"/>
+              <w:rPr>
+                <w:b w:val="0"/>
+                <w:sz w:val="22"/>
+                <w:szCs w:val="24"/>
+                <w:u w:val="none"/>
+              </w:rPr>
+            </w:pPr>
+            <w:r>
+              <w:rPr>
+                <w:b w:val="0"/>
+                <w:sz w:val="22"/>
+                <w:szCs w:val="24"/>
+                <w:u w:val="none"/>
+              </w:rPr>
+              <w:t>N=15</w:t>
+            </w:r>
+          </w:p>
+        </w:tc>
+      </w:tr>
+      <w:tr>
+        <w:trPr>
+          <w:jc w:val="center"/>
+        </w:trPr>
+        <w:tc>
+          <w:tcPr>
+            <w:tcW w:w="1845" w:type="dxa"/>
+          </w:tcPr>
+          <w:p>
+            <w:pPr>
+              <w:rPr>
+                <w:b w:val="0"/>
+                <w:sz w:val="22"/>
+                <w:szCs w:val="24"/>
+                <w:u w:val="none"/>
+              </w:rPr>
+            </w:pPr>
+            <w:r>
+              <w:rPr>
+                <w:b w:val="0"/>
+                <w:sz w:val="22"/>
+                <w:szCs w:val="24"/>
+                <w:u w:val="none"/>
+              </w:rPr>
+              <w:t>W</w:t>
+            </w:r>
+            <w:r>
+              <w:rPr>
+                <w:b w:val="0"/>
+                <w:sz w:val="22"/>
+                <w:szCs w:val="24"/>
+                <w:u w:val="none"/>
+              </w:rPr>
+              <w:t>.</w:t>
+            </w:r>
+            <w:r>
+              <w:rPr>
+                <w:b w:val="0"/>
+                <w:sz w:val="22"/>
+                <w:szCs w:val="24"/>
+                <w:u w:val="none"/>
+              </w:rPr>
+              <w:t xml:space="preserve"> </w:t>
+            </w:r>
+            <w:proofErr w:type="spellStart"/>
+            <w:r>
+              <w:rPr>
+                <w:b w:val="0"/>
+                <w:sz w:val="22"/>
+                <w:szCs w:val="24"/>
+                <w:u w:val="none"/>
+              </w:rPr>
+              <w:t>Lagrange’a</w:t>
+            </w:r>
+            <w:proofErr w:type="spellEnd"/>
+          </w:p>
+        </w:tc>
+        <w:tc>
+          <w:tcPr>
+            <w:tcW w:w="1842" w:type="dxa"/>
+          </w:tcPr>
+          <w:p>
+            <w:pPr>
+              <w:jc w:val="center"/>
+              <w:rPr>
+                <w:b w:val="0"/>
+                <w:sz w:val="22"/>
+                <w:szCs w:val="24"/>
+                <w:u w:val="none"/>
+              </w:rPr>
+            </w:pPr>
+            <w:r>
+              <w:rPr>
+                <w:b w:val="0"/>
+                <w:sz w:val="22"/>
+                <w:szCs w:val="24"/>
+                <w:u w:val="none"/>
+              </w:rPr>
+              <w:t>0.4098</w:t>
+            </w:r>
+            <w:r>
+              <w:rPr>
+                <w:b w:val="0"/>
+                <w:sz w:val="22"/>
+                <w:szCs w:val="24"/>
+                <w:u w:val="none"/>
+              </w:rPr>
+              <w:t>/</w:t>
+            </w:r>
+            <w:r>
+              <w:rPr>
+                <w:b w:val="0"/>
+                <w:sz w:val="22"/>
+                <w:szCs w:val="24"/>
+                <w:u w:val="none"/>
+              </w:rPr>
+              <w:t>0.083</w:t>
+            </w:r>
+            <w:r>
+              <w:rPr>
+                <w:b w:val="0"/>
+                <w:sz w:val="22"/>
+                <w:szCs w:val="24"/>
+                <w:u w:val="none"/>
+              </w:rPr>
+              <w:t>7</w:t>
+            </w:r>
+          </w:p>
+        </w:tc>
+        <w:tc>
+          <w:tcPr>
+            <w:tcW w:w="1842" w:type="dxa"/>
+          </w:tcPr>
+          <w:p>
+            <w:pPr>
+              <w:jc w:val="center"/>
+              <w:rPr>
+                <w:b w:val="0"/>
+                <w:sz w:val="22"/>
+                <w:szCs w:val="24"/>
+                <w:u w:val="none"/>
+              </w:rPr>
+            </w:pPr>
+            <w:r>
+              <w:rPr>
+                <w:b w:val="0"/>
+                <w:sz w:val="22"/>
+                <w:szCs w:val="24"/>
+                <w:u w:val="none"/>
+              </w:rPr>
+              <w:t>0.1436</w:t>
+            </w:r>
+            <w:r>
+              <w:rPr>
+                <w:b w:val="0"/>
+                <w:sz w:val="22"/>
+                <w:szCs w:val="24"/>
+                <w:u w:val="none"/>
+              </w:rPr>
+              <w:t>/</w:t>
+            </w:r>
+            <w:r>
+              <w:rPr>
+                <w:b w:val="0"/>
+                <w:sz w:val="22"/>
+                <w:szCs w:val="24"/>
+                <w:u w:val="none"/>
+              </w:rPr>
+              <w:t>0.010</w:t>
+            </w:r>
+            <w:r>
+              <w:rPr>
+                <w:b w:val="0"/>
+                <w:sz w:val="22"/>
+                <w:szCs w:val="24"/>
+                <w:u w:val="none"/>
+              </w:rPr>
+              <w:t>2</w:t>
+            </w:r>
+          </w:p>
+        </w:tc>
+        <w:tc>
+          <w:tcPr>
+            <w:tcW w:w="1843" w:type="dxa"/>
+          </w:tcPr>
+          <w:p>
+            <w:pPr>
+              <w:jc w:val="center"/>
+              <w:rPr>
+                <w:b w:val="0"/>
+                <w:sz w:val="22"/>
+                <w:szCs w:val="24"/>
+                <w:u w:val="none"/>
+              </w:rPr>
+            </w:pPr>
+            <w:r>
+              <w:rPr>
+                <w:b w:val="0"/>
+                <w:sz w:val="22"/>
+                <w:szCs w:val="24"/>
+                <w:u w:val="none"/>
+              </w:rPr>
+              <w:t>0.0905</w:t>
+            </w:r>
+            <w:r>
+              <w:rPr>
+                <w:b w:val="0"/>
+                <w:sz w:val="22"/>
+                <w:szCs w:val="24"/>
+                <w:u w:val="none"/>
+              </w:rPr>
+              <w:t>/</w:t>
+            </w:r>
+            <w:r>
+              <w:rPr>
+                <w:b w:val="0"/>
+                <w:sz w:val="22"/>
+                <w:szCs w:val="24"/>
+                <w:u w:val="none"/>
+              </w:rPr>
+              <w:t>0.0048</w:t>
+            </w:r>
+          </w:p>
+        </w:tc>
+        <w:tc>
+          <w:tcPr>
+            <w:tcW w:w="1843" w:type="dxa"/>
+          </w:tcPr>
+          <w:p>
+            <w:pPr>
+              <w:jc w:val="center"/>
+              <w:rPr>
+                <w:b w:val="0"/>
+                <w:sz w:val="22"/>
+                <w:szCs w:val="24"/>
+                <w:u w:val="none"/>
+              </w:rPr>
+            </w:pPr>
+            <w:r>
+              <w:rPr>
+                <w:b w:val="0"/>
+                <w:sz w:val="22"/>
+                <w:szCs w:val="24"/>
+                <w:u w:val="none"/>
+              </w:rPr>
+              <w:t>0.03</w:t>
+            </w:r>
+            <w:r>
+              <w:rPr>
+                <w:b w:val="0"/>
+                <w:sz w:val="22"/>
+                <w:szCs w:val="24"/>
+                <w:u w:val="none"/>
+              </w:rPr>
+              <w:t>90/</w:t>
+            </w:r>
+            <w:r>
+              <w:rPr>
+                <w:b w:val="0"/>
+                <w:sz w:val="22"/>
+                <w:szCs w:val="24"/>
+                <w:u w:val="none"/>
+              </w:rPr>
+              <w:t>0.0015</w:t>
+            </w:r>
+          </w:p>
+        </w:tc>
+      </w:tr>
+      <w:tr>
+        <w:trPr>
+          <w:jc w:val="center"/>
+        </w:trPr>
+        <w:tc>
+          <w:tcPr>
+            <w:tcW w:w="1845" w:type="dxa"/>
+          </w:tcPr>
+          <w:p>
+            <w:pPr>
+              <w:rPr>
+                <w:b w:val="0"/>
+                <w:sz w:val="22"/>
+                <w:szCs w:val="24"/>
+                <w:u w:val="none"/>
+              </w:rPr>
+            </w:pPr>
+            <w:r>
+              <w:rPr>
+                <w:b w:val="0"/>
+                <w:sz w:val="22"/>
+                <w:szCs w:val="24"/>
+                <w:u w:val="none"/>
+              </w:rPr>
+              <w:t>W</w:t>
+            </w:r>
+            <w:r>
+              <w:rPr>
+                <w:b w:val="0"/>
+                <w:sz w:val="22"/>
+                <w:szCs w:val="24"/>
+                <w:u w:val="none"/>
+              </w:rPr>
+              <w:t>.</w:t>
+            </w:r>
+            <w:r>
+              <w:rPr>
+                <w:b w:val="0"/>
+                <w:sz w:val="22"/>
+                <w:szCs w:val="24"/>
+                <w:u w:val="none"/>
+              </w:rPr>
+              <w:t xml:space="preserve"> Newtona</w:t>
+            </w:r>
+          </w:p>
+        </w:tc>
+        <w:tc>
+          <w:tcPr>
+            <w:tcW w:w="1842" w:type="dxa"/>
+          </w:tcPr>
+          <w:p>
+            <w:pPr>
+              <w:jc w:val="center"/>
+              <w:rPr>
+                <w:b w:val="0"/>
+                <w:sz w:val="22"/>
+                <w:szCs w:val="24"/>
+                <w:u w:val="none"/>
+              </w:rPr>
+            </w:pPr>
+            <w:r>
+              <w:rPr>
+                <w:b w:val="0"/>
+                <w:sz w:val="22"/>
+                <w:szCs w:val="24"/>
+                <w:u w:val="none"/>
+              </w:rPr>
+              <w:t>0.4098</w:t>
+            </w:r>
+            <w:r>
+              <w:rPr>
+                <w:b w:val="0"/>
+                <w:sz w:val="22"/>
+                <w:szCs w:val="24"/>
+                <w:u w:val="none"/>
+              </w:rPr>
+              <w:t>/</w:t>
+            </w:r>
+            <w:r>
+              <w:rPr>
+                <w:b w:val="0"/>
+                <w:sz w:val="22"/>
+                <w:szCs w:val="24"/>
+                <w:u w:val="none"/>
+              </w:rPr>
+              <w:t>0.083</w:t>
+            </w:r>
+            <w:r>
+              <w:rPr>
+                <w:b w:val="0"/>
+                <w:sz w:val="22"/>
+                <w:szCs w:val="24"/>
+                <w:u w:val="none"/>
+              </w:rPr>
+              <w:t>7</w:t>
+            </w:r>
+          </w:p>
+        </w:tc>
+        <w:tc>
+          <w:tcPr>
+            <w:tcW w:w="1842" w:type="dxa"/>
+          </w:tcPr>
+          <w:p>
+            <w:pPr>
+              <w:jc w:val="center"/>
+              <w:rPr>
+                <w:b w:val="0"/>
+                <w:sz w:val="22"/>
+                <w:szCs w:val="24"/>
+                <w:u w:val="none"/>
+              </w:rPr>
+            </w:pPr>
+            <w:r>
+              <w:rPr>
+                <w:b w:val="0"/>
+                <w:sz w:val="22"/>
+                <w:szCs w:val="24"/>
+                <w:u w:val="none"/>
+              </w:rPr>
+              <w:t>0.1436</w:t>
+            </w:r>
+            <w:r>
+              <w:rPr>
+                <w:b w:val="0"/>
+                <w:sz w:val="22"/>
+                <w:szCs w:val="24"/>
+                <w:u w:val="none"/>
+              </w:rPr>
+              <w:t>/</w:t>
+            </w:r>
+            <w:r>
+              <w:rPr>
+                <w:b w:val="0"/>
+                <w:sz w:val="22"/>
+                <w:szCs w:val="24"/>
+                <w:u w:val="none"/>
+              </w:rPr>
+              <w:t>0.010</w:t>
+            </w:r>
+            <w:r>
+              <w:rPr>
+                <w:b w:val="0"/>
+                <w:sz w:val="22"/>
+                <w:szCs w:val="24"/>
+                <w:u w:val="none"/>
+              </w:rPr>
+              <w:t>2</w:t>
+            </w:r>
+          </w:p>
+        </w:tc>
+        <w:tc>
+          <w:tcPr>
+            <w:tcW w:w="1843" w:type="dxa"/>
+          </w:tcPr>
+          <w:p>
+            <w:pPr>
+              <w:jc w:val="center"/>
+              <w:rPr>
+                <w:b w:val="0"/>
+                <w:sz w:val="22"/>
+                <w:szCs w:val="24"/>
+                <w:u w:val="none"/>
+              </w:rPr>
+            </w:pPr>
+            <w:r>
+              <w:rPr>
+                <w:b w:val="0"/>
+                <w:sz w:val="22"/>
+                <w:szCs w:val="24"/>
+                <w:u w:val="none"/>
+              </w:rPr>
+              <w:t>0.0905</w:t>
+            </w:r>
+            <w:r>
+              <w:rPr>
+                <w:b w:val="0"/>
+                <w:sz w:val="22"/>
+                <w:szCs w:val="24"/>
+                <w:u w:val="none"/>
+              </w:rPr>
+              <w:t>/</w:t>
+            </w:r>
+            <w:r>
+              <w:rPr>
+                <w:b w:val="0"/>
+                <w:sz w:val="22"/>
+                <w:szCs w:val="24"/>
+                <w:u w:val="none"/>
+              </w:rPr>
+              <w:t>0.0048</w:t>
+            </w:r>
+          </w:p>
+        </w:tc>
+        <w:tc>
+          <w:tcPr>
+            <w:tcW w:w="1843" w:type="dxa"/>
+          </w:tcPr>
+          <w:p>
+            <w:pPr>
+              <w:jc w:val="center"/>
+              <w:rPr>
+                <w:b w:val="0"/>
+                <w:sz w:val="22"/>
+                <w:szCs w:val="24"/>
+                <w:u w:val="none"/>
+              </w:rPr>
+            </w:pPr>
+            <w:r>
+              <w:rPr>
+                <w:b w:val="0"/>
+                <w:sz w:val="22"/>
+                <w:szCs w:val="24"/>
+                <w:u w:val="none"/>
+              </w:rPr>
+              <w:t>0.03</w:t>
+            </w:r>
+            <w:r>
+              <w:rPr>
+                <w:b w:val="0"/>
+                <w:sz w:val="22"/>
+                <w:szCs w:val="24"/>
+                <w:u w:val="none"/>
+              </w:rPr>
+              <w:t>90/</w:t>
+            </w:r>
+            <w:r>
+              <w:rPr>
+                <w:b w:val="0"/>
+                <w:sz w:val="22"/>
+                <w:szCs w:val="24"/>
+                <w:u w:val="none"/>
+              </w:rPr>
+              <w:t>0.0015</w:t>
+            </w:r>
+          </w:p>
+        </w:tc>
+      </w:tr>
+    </w:tbl>
+    <w:p/>
+    <w:p>
+      <w:pPr>
+        <w:jc w:val="both"/>
+        <w:rPr>
+          <w:b w:val="0"/>
+          <w:smallCaps w:val="0"/>
+        </w:rPr>
+      </w:pPr>
+      <w:r>
+        <w:rPr>
+          <w:b w:val="0"/>
+          <w:smallCaps w:val="0"/>
+        </w:rPr>
+        <w:t>Zadanie nr 2</w:t>
+      </w:r>
+    </w:p>
+    <w:p>
+      <w:pPr>
+        <w:jc w:val="both"/>
+        <w:rPr>
+          <w:b w:val="0"/>
+          <w:smallCaps w:val="0"/>
+          <w:u w:val="none"/>
+        </w:rPr>
+      </w:pPr>
+      <w:r>
+        <w:rPr>
+          <w:b w:val="0"/>
+          <w:smallCaps w:val="0"/>
+          <w:u w:val="none"/>
+        </w:rPr>
+        <w:t xml:space="preserve">W wyniku obserwacji przeprowadzonych w poprzednim zadaniu, wysoki stopień wielomianu interpolującego i równe odległości między punktami powodują problemy z dopasowaniem funkcji interpolującej. Należy powtórzyć obliczenia (2 metody × </w:t>
+      </w:r>
+      <w:r>
+        <w:rPr>
+          <w:b w:val="0"/>
+          <w:smallCaps w:val="0"/>
+          <w:u w:val="none"/>
+        </w:rPr>
+        <w:t>4</w:t>
+      </w:r>
+      <w:r>
+        <w:rPr>
+          <w:b w:val="0"/>
+          <w:smallCaps w:val="0"/>
+          <w:u w:val="none"/>
+        </w:rPr>
+        <w:t xml:space="preserve"> wartości </w:t>
+      </w:r>
+      <m:oMath>
+        <m:r>
+          <m:rPr>
+            <m:sty m:val="bi"/>
+          </m:rPr>
+          <w:rPr>
+            <w:rFonts w:ascii="Cambria Math" w:hAnsi="Cambria Math"/>
+            <w:smallCaps w:val="0"/>
+            <w:u w:val="none"/>
+          </w:rPr>
+          <m:t>N</m:t>
+        </m:r>
+      </m:oMath>
+      <w:r>
+        <w:rPr>
+          <w:b w:val="0"/>
+          <w:smallCaps w:val="0"/>
+          <w:u w:val="none"/>
+        </w:rPr>
+        <w:t xml:space="preserve">) </w:t>
+      </w:r>
+      <w:r>
+        <w:rPr>
+          <w:b w:val="0"/>
+          <w:smallCaps w:val="0"/>
+          <w:u w:val="none"/>
+        </w:rPr>
+        <w:t xml:space="preserve">ale tym razem </w:t>
+      </w:r>
+      <w:r>
+        <w:rPr>
+          <w:smallCaps w:val="0"/>
+          <w:u w:val="none"/>
+        </w:rPr>
+        <w:t xml:space="preserve">stosując </w:t>
+      </w:r>
+      <w:proofErr w:type="spellStart"/>
+      <w:r>
+        <w:rPr>
+          <w:smallCaps w:val="0"/>
+          <w:u w:val="none"/>
+        </w:rPr>
+        <w:t>nierównoodległe</w:t>
+      </w:r>
+      <w:proofErr w:type="spellEnd"/>
+      <w:r>
+        <w:rPr>
+          <w:smallCaps w:val="0"/>
+          <w:u w:val="none"/>
+        </w:rPr>
+        <w:t xml:space="preserve"> punkty</w:t>
+      </w:r>
+      <w:r>
+        <w:rPr>
+          <w:b w:val="0"/>
+          <w:smallCaps w:val="0"/>
+          <w:u w:val="none"/>
+        </w:rPr>
+        <w:t xml:space="preserve">. Węzły interpolacji powinny zostać wyznaczone jako węzły Czebyszewa. Proszę zwrócić uwagę, że węzły Czebyszewa zdefiniowane są w przedziale </w:t>
+      </w:r>
+      <m:oMath>
+        <m:r>
+          <m:rPr>
+            <m:sty m:val="bi"/>
+          </m:rPr>
+          <w:rPr>
+            <w:rFonts w:ascii="Cambria Math" w:hAnsi="Cambria Math"/>
+            <w:smallCaps w:val="0"/>
+            <w:u w:val="none"/>
+          </w:rPr>
+          <m:t>x∈&lt;-1,1&gt;</m:t>
+        </m:r>
+      </m:oMath>
+      <w:r>
+        <w:rPr>
+          <w:b w:val="0"/>
+          <w:smallCaps w:val="0"/>
+          <w:u w:val="none"/>
+        </w:rPr>
+        <w:t>, dlatego</w:t>
+      </w:r>
+      <w:r>
+        <w:rPr>
+          <w:b w:val="0"/>
+          <w:smallCaps w:val="0"/>
+          <w:u w:val="none"/>
+        </w:rPr>
+        <w:t xml:space="preserve"> może nastąpić konieczność przeskalowania przedziału </w:t>
+      </w:r>
+      <w:r>
+        <w:rPr>
+          <w:b w:val="0"/>
+          <w:smallCaps w:val="0"/>
+          <w:u w:val="none"/>
+        </w:rPr>
+        <w:lastRenderedPageBreak/>
+        <w:t xml:space="preserve">podanego przez prowadzącego </w:t>
+      </w:r>
+      <m:oMath>
+        <m:r>
+          <m:rPr>
+            <m:sty m:val="bi"/>
+          </m:rPr>
+          <w:rPr>
+            <w:rFonts w:ascii="Cambria Math" w:hAnsi="Cambria Math"/>
+            <w:smallCaps w:val="0"/>
+            <w:u w:val="none"/>
+          </w:rPr>
+          <m:t>x∈&lt;a,b&gt;</m:t>
+        </m:r>
+      </m:oMath>
+      <w:r>
+        <w:rPr>
+          <w:b w:val="0"/>
+          <w:smallCaps w:val="0"/>
+          <w:u w:val="none"/>
+        </w:rPr>
+        <w:t xml:space="preserve"> na </w:t>
+      </w:r>
+      <m:oMath>
+        <m:r>
+          <m:rPr>
+            <m:sty m:val="bi"/>
+          </m:rPr>
+          <w:rPr>
+            <w:rFonts w:ascii="Cambria Math" w:hAnsi="Cambria Math"/>
+            <w:smallCaps w:val="0"/>
+            <w:u w:val="none"/>
+          </w:rPr>
+          <m:t>x∈&lt;-1,1&gt;</m:t>
+        </m:r>
+      </m:oMath>
+      <w:r>
+        <w:rPr>
+          <w:b w:val="0"/>
+          <w:smallCaps w:val="0"/>
+          <w:u w:val="none"/>
+        </w:rPr>
+        <w:t>, wyznaczenie węzłów interpolacji i ich przeskalowanie do docelowego przedziału.</w:t>
+      </w:r>
+    </w:p>
+    <w:p>
+      <w:pPr>
+        <w:jc w:val="both"/>
+        <w:rPr>
+          <w:b w:val="0"/>
+          <w:smallCaps w:val="0"/>
+          <w:u w:val="none"/>
+        </w:rPr>
+      </w:pPr>
+      <w:r>
+        <w:rPr>
+          <w:b w:val="0"/>
+          <w:smallCaps w:val="0"/>
+          <w:u w:val="none"/>
+        </w:rPr>
+        <w:t>Ponownie należy zamieścić ilustracje graficzne oraz wnioski/obserwacje z zadania.</w:t>
+      </w:r>
+    </w:p>
+    <w:p>
+      <w:pPr>
+        <w:jc w:val="both"/>
+        <w:rPr>
+          <w:b w:val="0"/>
+          <w:smallCaps w:val="0"/>
+          <w:u w:val="none"/>
+        </w:rPr>
+      </w:pPr>
+    </w:p>
+    <w:p>
+      <w:pPr>
+        <w:pStyle w:val="Legenda"/>
+        <w:jc w:val="center"/>
+        <w:rPr>
+          <w:color w:val="auto"/>
+        </w:rPr>
+      </w:pPr>
       <w:r>
         <w:rPr>
           <w:noProof/>
@@ -2023,7 +2081,7 @@
           <wp:inline distT="0" distB="0" distL="0" distR="0">
             <wp:extent cx="5760720" cy="2808605"/>
             <wp:effectExtent l="0" t="0" r="0" b="0"/>
-            <wp:docPr id="8" name="Obraz 8"/>
+            <wp:docPr id="7" name="Obraz 7"/>
             <wp:cNvGraphicFramePr>
               <a:graphicFrameLocks xmlns:a="http://schemas.openxmlformats.org/drawingml/2006/main" noChangeAspect="1"/>
             </wp:cNvGraphicFramePr>
@@ -2031,7 +2089,7 @@
               <a:graphicData uri="http://schemas.openxmlformats.org/drawingml/2006/picture">
                 <pic:pic xmlns:pic="http://schemas.openxmlformats.org/drawingml/2006/picture">
                   <pic:nvPicPr>
-                    <pic:cNvPr id="8" name="newton_czeb.png"/>
+                    <pic:cNvPr id="7" name="lagrange_czeb.png"/>
                     <pic:cNvPicPr/>
                   </pic:nvPicPr>
                   <pic:blipFill>
@@ -2061,6 +2119,53 @@
           </wp:inline>
         </w:drawing>
       </w:r>
+      <w:r>
+        <w:rPr>
+          <w:noProof/>
+          <w:color w:val="auto"/>
+        </w:rPr>
+        <w:drawing>
+          <wp:inline distT="0" distB="0" distL="0" distR="0">
+            <wp:extent cx="5760720" cy="2808605"/>
+            <wp:effectExtent l="0" t="0" r="0" b="0"/>
+            <wp:docPr id="8" name="Obraz 8"/>
+            <wp:cNvGraphicFramePr>
+              <a:graphicFrameLocks xmlns:a="http://schemas.openxmlformats.org/drawingml/2006/main" noChangeAspect="1"/>
+            </wp:cNvGraphicFramePr>
+            <a:graphic xmlns:a="http://schemas.openxmlformats.org/drawingml/2006/main">
+              <a:graphicData uri="http://schemas.openxmlformats.org/drawingml/2006/picture">
+                <pic:pic xmlns:pic="http://schemas.openxmlformats.org/drawingml/2006/picture">
+                  <pic:nvPicPr>
+                    <pic:cNvPr id="8" name="newton_czeb.png"/>
+                    <pic:cNvPicPr/>
+                  </pic:nvPicPr>
+                  <pic:blipFill>
+                    <a:blip r:embed="rId11" cstate="print">
+                      <a:extLst>
+                        <a:ext uri="{28A0092B-C50C-407E-A947-70E740481C1C}">
+                          <a14:useLocalDpi xmlns:a14="http://schemas.microsoft.com/office/drawing/2010/main" val="0"/>
+                        </a:ext>
+                      </a:extLst>
+                    </a:blip>
+                    <a:stretch>
+                      <a:fillRect/>
+                    </a:stretch>
+                  </pic:blipFill>
+                  <pic:spPr>
+                    <a:xfrm>
+                      <a:off x="0" y="0"/>
+                      <a:ext cx="5760720" cy="2808605"/>
+                    </a:xfrm>
+                    <a:prstGeom prst="rect">
+                      <a:avLst/>
+                    </a:prstGeom>
+                  </pic:spPr>
+                </pic:pic>
+              </a:graphicData>
+            </a:graphic>
+          </wp:inline>
+        </w:drawing>
+      </w:r>
     </w:p>
     <w:p>
       <w:pPr>
@@ -2258,6 +2363,20 @@
           <w:color w:val="auto"/>
         </w:rPr>
         <w:t xml:space="preserve"> równooddalonych punktach)</w:t>
+      </w:r>
+      <w:r>
+        <w:rPr>
+          <w:smallCaps w:val="0"/>
+          <w:color w:val="auto"/>
+        </w:rPr>
+        <w:t xml:space="preserve"> </w:t>
+      </w:r>
+      <w:r>
+        <w:rPr>
+          <w:smallCaps w:val="0"/>
+          <w:color w:val="auto"/>
+        </w:rPr>
+        <w:t>, z dokładnością do 4 miejsca po przecinku</w:t>
       </w:r>
     </w:p>
     <w:tbl>
@@ -2475,6 +2594,33 @@
                 <w:u w:val="none"/>
               </w:rPr>
             </w:pPr>
+            <w:r>
+              <w:rPr>
+                <w:b w:val="0"/>
+                <w:sz w:val="22"/>
+                <w:szCs w:val="24"/>
+                <w:u w:val="none"/>
+              </w:rPr>
+              <w:t>0.419</w:t>
+            </w:r>
+            <w:r>
+              <w:rPr>
+                <w:b w:val="0"/>
+                <w:sz w:val="22"/>
+                <w:szCs w:val="24"/>
+                <w:u w:val="none"/>
+              </w:rPr>
+              <w:t>3/</w:t>
+            </w:r>
+            <w:r>
+              <w:rPr>
+                <w:b w:val="0"/>
+                <w:sz w:val="22"/>
+                <w:szCs w:val="24"/>
+                <w:u w:val="none"/>
+              </w:rPr>
+              <w:t>0.04511</w:t>
+            </w:r>
           </w:p>
         </w:tc>
         <w:tc>
@@ -2491,6 +2637,42 @@
                 <w:u w:val="none"/>
               </w:rPr>
             </w:pPr>
+            <w:r>
+              <w:rPr>
+                <w:b w:val="0"/>
+                <w:sz w:val="22"/>
+                <w:szCs w:val="24"/>
+                <w:u w:val="none"/>
+              </w:rPr>
+              <w:t>0.083</w:t>
+            </w:r>
+            <w:r>
+              <w:rPr>
+                <w:b w:val="0"/>
+                <w:sz w:val="22"/>
+                <w:szCs w:val="24"/>
+                <w:u w:val="none"/>
+              </w:rPr>
+              <w:t>1/</w:t>
+            </w:r>
+            <w:r>
+              <w:rPr>
+                <w:b w:val="0"/>
+                <w:sz w:val="22"/>
+                <w:szCs w:val="24"/>
+                <w:u w:val="none"/>
+              </w:rPr>
+              <w:t>0.006</w:t>
+            </w:r>
+            <w:r>
+              <w:rPr>
+                <w:b w:val="0"/>
+                <w:sz w:val="22"/>
+                <w:szCs w:val="24"/>
+                <w:u w:val="none"/>
+              </w:rPr>
+              <w:t>2</w:t>
+            </w:r>
           </w:p>
         </w:tc>
         <w:tc>
@@ -2507,6 +2689,33 @@
                 <w:u w:val="none"/>
               </w:rPr>
             </w:pPr>
+            <w:r>
+              <w:rPr>
+                <w:b w:val="0"/>
+                <w:sz w:val="22"/>
+                <w:szCs w:val="24"/>
+                <w:u w:val="none"/>
+              </w:rPr>
+              <w:t>0.037</w:t>
+            </w:r>
+            <w:r>
+              <w:rPr>
+                <w:b w:val="0"/>
+                <w:sz w:val="22"/>
+                <w:szCs w:val="24"/>
+                <w:u w:val="none"/>
+              </w:rPr>
+              <w:t>6/</w:t>
+            </w:r>
+            <w:r>
+              <w:rPr>
+                <w:b w:val="0"/>
+                <w:sz w:val="22"/>
+                <w:szCs w:val="24"/>
+                <w:u w:val="none"/>
+              </w:rPr>
+              <w:t>0.0028</w:t>
+            </w:r>
           </w:p>
         </w:tc>
         <w:tc>
@@ -2523,6 +2732,42 @@
                 <w:u w:val="none"/>
               </w:rPr>
             </w:pPr>
+            <w:r>
+              <w:rPr>
+                <w:b w:val="0"/>
+                <w:sz w:val="22"/>
+                <w:szCs w:val="24"/>
+                <w:u w:val="none"/>
+              </w:rPr>
+              <w:t>0.0077</w:t>
+            </w:r>
+            <w:r>
+              <w:rPr>
+                <w:b w:val="0"/>
+                <w:sz w:val="22"/>
+                <w:szCs w:val="24"/>
+                <w:u w:val="none"/>
+              </w:rPr>
+              <w:t>/</w:t>
+            </w:r>
+            <w:r>
+              <w:rPr>
+                <w:b w:val="0"/>
+                <w:sz w:val="22"/>
+                <w:szCs w:val="24"/>
+                <w:u w:val="none"/>
+              </w:rPr>
+              <w:t>0.000</w:t>
+            </w:r>
+            <w:r>
+              <w:rPr>
+                <w:b w:val="0"/>
+                <w:sz w:val="22"/>
+                <w:szCs w:val="24"/>
+                <w:u w:val="none"/>
+              </w:rPr>
+              <w:t>7</w:t>
+            </w:r>
           </w:p>
         </w:tc>
       </w:tr>
@@ -2586,6 +2831,33 @@
                 <w:u w:val="none"/>
               </w:rPr>
             </w:pPr>
+            <w:r>
+              <w:rPr>
+                <w:b w:val="0"/>
+                <w:sz w:val="22"/>
+                <w:szCs w:val="24"/>
+                <w:u w:val="none"/>
+              </w:rPr>
+              <w:t>0.419</w:t>
+            </w:r>
+            <w:r>
+              <w:rPr>
+                <w:b w:val="0"/>
+                <w:sz w:val="22"/>
+                <w:szCs w:val="24"/>
+                <w:u w:val="none"/>
+              </w:rPr>
+              <w:t>3/</w:t>
+            </w:r>
+            <w:r>
+              <w:rPr>
+                <w:b w:val="0"/>
+                <w:sz w:val="22"/>
+                <w:szCs w:val="24"/>
+                <w:u w:val="none"/>
+              </w:rPr>
+              <w:t>0.04511</w:t>
+            </w:r>
           </w:p>
         </w:tc>
         <w:tc>
@@ -2602,6 +2874,42 @@
                 <w:u w:val="none"/>
               </w:rPr>
             </w:pPr>
+            <w:r>
+              <w:rPr>
+                <w:b w:val="0"/>
+                <w:sz w:val="22"/>
+                <w:szCs w:val="24"/>
+                <w:u w:val="none"/>
+              </w:rPr>
+              <w:t>0.083</w:t>
+            </w:r>
+            <w:r>
+              <w:rPr>
+                <w:b w:val="0"/>
+                <w:sz w:val="22"/>
+                <w:szCs w:val="24"/>
+                <w:u w:val="none"/>
+              </w:rPr>
+              <w:t>1/</w:t>
+            </w:r>
+            <w:r>
+              <w:rPr>
+                <w:b w:val="0"/>
+                <w:sz w:val="22"/>
+                <w:szCs w:val="24"/>
+                <w:u w:val="none"/>
+              </w:rPr>
+              <w:t>0.006</w:t>
+            </w:r>
+            <w:r>
+              <w:rPr>
+                <w:b w:val="0"/>
+                <w:sz w:val="22"/>
+                <w:szCs w:val="24"/>
+                <w:u w:val="none"/>
+              </w:rPr>
+              <w:t>2</w:t>
+            </w:r>
           </w:p>
         </w:tc>
         <w:tc>
@@ -2618,6 +2926,33 @@
                 <w:u w:val="none"/>
               </w:rPr>
             </w:pPr>
+            <w:r>
+              <w:rPr>
+                <w:b w:val="0"/>
+                <w:sz w:val="22"/>
+                <w:szCs w:val="24"/>
+                <w:u w:val="none"/>
+              </w:rPr>
+              <w:t>0.037</w:t>
+            </w:r>
+            <w:r>
+              <w:rPr>
+                <w:b w:val="0"/>
+                <w:sz w:val="22"/>
+                <w:szCs w:val="24"/>
+                <w:u w:val="none"/>
+              </w:rPr>
+              <w:t>6/</w:t>
+            </w:r>
+            <w:r>
+              <w:rPr>
+                <w:b w:val="0"/>
+                <w:sz w:val="22"/>
+                <w:szCs w:val="24"/>
+                <w:u w:val="none"/>
+              </w:rPr>
+              <w:t>0.0028</w:t>
+            </w:r>
           </w:p>
         </w:tc>
         <w:tc>
@@ -2634,6 +2969,42 @@
                 <w:u w:val="none"/>
               </w:rPr>
             </w:pPr>
+            <w:r>
+              <w:rPr>
+                <w:b w:val="0"/>
+                <w:sz w:val="22"/>
+                <w:szCs w:val="24"/>
+                <w:u w:val="none"/>
+              </w:rPr>
+              <w:t>0.0077</w:t>
+            </w:r>
+            <w:r>
+              <w:rPr>
+                <w:b w:val="0"/>
+                <w:sz w:val="22"/>
+                <w:szCs w:val="24"/>
+                <w:u w:val="none"/>
+              </w:rPr>
+              <w:t>/</w:t>
+            </w:r>
+            <w:r>
+              <w:rPr>
+                <w:b w:val="0"/>
+                <w:sz w:val="22"/>
+                <w:szCs w:val="24"/>
+                <w:u w:val="none"/>
+              </w:rPr>
+              <w:t>0.000</w:t>
+            </w:r>
+            <w:r>
+              <w:rPr>
+                <w:b w:val="0"/>
+                <w:sz w:val="22"/>
+                <w:szCs w:val="24"/>
+                <w:u w:val="none"/>
+              </w:rPr>
+              <w:t>7</w:t>
+            </w:r>
           </w:p>
         </w:tc>
       </w:tr>
@@ -2652,15 +3023,56 @@
       <w:pPr>
         <w:jc w:val="both"/>
         <w:rPr>
+          <w:b w:val="0"/>
           <w:smallCaps w:val="0"/>
           <w:u w:val="none"/>
         </w:rPr>
       </w:pPr>
-      <w:r>
-        <w:rPr>
-          <w:smallCaps w:val="0"/>
-          <w:u w:val="none"/>
-        </w:rPr>
+    </w:p>
+    <w:p>
+      <w:pPr>
+        <w:jc w:val="both"/>
+        <w:rPr>
+          <w:b w:val="0"/>
+          <w:smallCaps w:val="0"/>
+          <w:u w:val="none"/>
+        </w:rPr>
+      </w:pPr>
+    </w:p>
+    <w:p>
+      <w:pPr>
+        <w:jc w:val="both"/>
+        <w:rPr>
+          <w:b w:val="0"/>
+          <w:smallCaps w:val="0"/>
+          <w:u w:val="none"/>
+        </w:rPr>
+      </w:pPr>
+    </w:p>
+    <w:p>
+      <w:pPr>
+        <w:jc w:val="both"/>
+        <w:rPr>
+          <w:b w:val="0"/>
+          <w:smallCaps w:val="0"/>
+          <w:u w:val="none"/>
+        </w:rPr>
+      </w:pPr>
+    </w:p>
+    <w:p>
+      <w:pPr>
+        <w:jc w:val="both"/>
+        <w:rPr>
+          <w:smallCaps w:val="0"/>
+          <w:u w:val="none"/>
+        </w:rPr>
+      </w:pPr>
+      <w:r>
+        <w:rPr>
+          <w:smallCaps w:val="0"/>
+          <w:u w:val="none"/>
+        </w:rPr>
+        <w:lastRenderedPageBreak/>
         <w:t>Wnioski</w:t>
       </w:r>
       <w:r>
@@ -2669,6 +3081,174 @@
           <w:u w:val="none"/>
         </w:rPr>
         <w:t xml:space="preserve"> </w:t>
+      </w:r>
+    </w:p>
+    <w:p>
+      <w:pPr>
+        <w:pStyle w:val="Akapitzlist"/>
+        <w:numPr>
+          <w:ilvl w:val="0"/>
+          <w:numId w:val="1"/>
+        </w:numPr>
+        <w:jc w:val="both"/>
+        <w:rPr>
+          <w:smallCaps w:val="0"/>
+          <w:u w:val="none"/>
+        </w:rPr>
+      </w:pPr>
+      <w:r>
+        <w:rPr>
+          <w:b w:val="0"/>
+          <w:smallCaps w:val="0"/>
+          <w:u w:val="none"/>
+        </w:rPr>
+        <w:t xml:space="preserve">Interpolacje wielomianami </w:t>
+      </w:r>
+      <w:proofErr w:type="spellStart"/>
+      <w:r>
+        <w:rPr>
+          <w:b w:val="0"/>
+          <w:smallCaps w:val="0"/>
+          <w:u w:val="none"/>
+        </w:rPr>
+        <w:t>Lagrange’a</w:t>
+      </w:r>
+      <w:proofErr w:type="spellEnd"/>
+      <w:r>
+        <w:rPr>
+          <w:b w:val="0"/>
+          <w:smallCaps w:val="0"/>
+          <w:u w:val="none"/>
+        </w:rPr>
+        <w:t xml:space="preserve"> i Newtona </w:t>
+      </w:r>
+      <w:r>
+        <w:rPr>
+          <w:b w:val="0"/>
+          <w:smallCaps w:val="0"/>
+          <w:u w:val="none"/>
+        </w:rPr>
+        <w:t>dały nam jedną funkcję – dlatego uzyskaliśmy takie same wartości błędów dla obu przypadków,</w:t>
+      </w:r>
+    </w:p>
+    <w:p>
+      <w:pPr>
+        <w:pStyle w:val="Akapitzlist"/>
+        <w:numPr>
+          <w:ilvl w:val="0"/>
+          <w:numId w:val="1"/>
+        </w:numPr>
+        <w:jc w:val="both"/>
+        <w:rPr>
+          <w:smallCaps w:val="0"/>
+          <w:u w:val="none"/>
+        </w:rPr>
+      </w:pPr>
+      <w:r>
+        <w:rPr>
+          <w:b w:val="0"/>
+          <w:smallCaps w:val="0"/>
+          <w:u w:val="none"/>
+        </w:rPr>
+        <w:t>stosowanie węzłów Czebyszewa zamiast równoodległych punktów przyniosło większą dokładność interpolacji,</w:t>
+      </w:r>
+    </w:p>
+    <w:p>
+      <w:pPr>
+        <w:pStyle w:val="Akapitzlist"/>
+        <w:numPr>
+          <w:ilvl w:val="0"/>
+          <w:numId w:val="1"/>
+        </w:numPr>
+        <w:jc w:val="both"/>
+        <w:rPr>
+          <w:smallCaps w:val="0"/>
+          <w:u w:val="none"/>
+        </w:rPr>
+      </w:pPr>
+      <w:r>
+        <w:rPr>
+          <w:b w:val="0"/>
+          <w:smallCaps w:val="0"/>
+          <w:u w:val="none"/>
+        </w:rPr>
+        <w:t>jest to s</w:t>
+      </w:r>
+      <w:bookmarkStart w:id="0" w:name="_GoBack"/>
+      <w:bookmarkEnd w:id="0"/>
+      <w:r>
+        <w:rPr>
+          <w:b w:val="0"/>
+          <w:smallCaps w:val="0"/>
+          <w:u w:val="none"/>
+        </w:rPr>
+        <w:t xml:space="preserve">zczególnie widoczne w przypadku większej liczby węzłów interpolacji, co potwierdza własność węzłów Czebyszewa o minimalizacji efektu </w:t>
+      </w:r>
+      <w:proofErr w:type="spellStart"/>
+      <w:r>
+        <w:rPr>
+          <w:b w:val="0"/>
+          <w:smallCaps w:val="0"/>
+          <w:u w:val="none"/>
+        </w:rPr>
+        <w:t>Rungego</w:t>
+      </w:r>
+      <w:proofErr w:type="spellEnd"/>
+      <w:r>
+        <w:rPr>
+          <w:b w:val="0"/>
+          <w:smallCaps w:val="0"/>
+          <w:u w:val="none"/>
+        </w:rPr>
+        <w:t>,</w:t>
+      </w:r>
+    </w:p>
+    <w:p>
+      <w:pPr>
+        <w:pStyle w:val="Akapitzlist"/>
+        <w:numPr>
+          <w:ilvl w:val="0"/>
+          <w:numId w:val="1"/>
+        </w:numPr>
+        <w:jc w:val="both"/>
+        <w:rPr>
+          <w:smallCaps w:val="0"/>
+          <w:u w:val="none"/>
+        </w:rPr>
+      </w:pPr>
+      <w:r>
+        <w:rPr>
+          <w:b w:val="0"/>
+          <w:smallCaps w:val="0"/>
+          <w:u w:val="none"/>
+        </w:rPr>
+        <w:t xml:space="preserve">środowisko </w:t>
+      </w:r>
+      <w:proofErr w:type="spellStart"/>
+      <w:r>
+        <w:rPr>
+          <w:b w:val="0"/>
+          <w:smallCaps w:val="0"/>
+          <w:u w:val="none"/>
+        </w:rPr>
+        <w:t>Matlab</w:t>
+      </w:r>
+      <w:proofErr w:type="spellEnd"/>
+      <w:r>
+        <w:rPr>
+          <w:b w:val="0"/>
+          <w:smallCaps w:val="0"/>
+          <w:u w:val="none"/>
+        </w:rPr>
+        <w:t xml:space="preserve"> zapewnia duże możliwości w zakresie wykonywania operacji matematycznych, posiada wiele funkcji przyspieszających pracę</w:t>
+      </w:r>
+      <w:r>
+        <w:rPr>
+          <w:b w:val="0"/>
+          <w:smallCaps w:val="0"/>
+          <w:u w:val="none"/>
+        </w:rPr>
+        <w:t xml:space="preserve"> nad problemami matematycznymi.</w:t>
       </w:r>
     </w:p>
     <w:p>
@@ -2726,6 +3306,127 @@
     </w:p>
   </w:footnote>
 </w:footnotes>
+</file>
+
+<file path=word/numbering.xml><?xml version="1.0" encoding="utf-8"?>
+<w:numbering xmlns:wpc="http://schemas.microsoft.com/office/word/2010/wordprocessingCanvas" xmlns:cx="http://schemas.microsoft.com/office/drawing/2014/chartex" xmlns:cx1="http://schemas.microsoft.com/office/drawing/2015/9/8/chartex" xmlns:cx2="http://schemas.microsoft.com/office/drawing/2015/10/21/chartex" xmlns:cx3="http://schemas.microsoft.com/office/drawing/2016/5/9/chartex" xmlns:cx4="http://schemas.microsoft.com/office/drawing/2016/5/10/chartex" xmlns:cx5="http://schemas.microsoft.com/office/drawing/2016/5/11/chartex" xmlns:cx6="http://schemas.microsoft.com/office/drawing/2016/5/12/chartex" xmlns:cx7="http://schemas.microsoft.com/office/drawing/2016/5/13/chartex" xmlns:cx8="http://schemas.microsoft.com/office/drawing/2016/5/14/chartex" xmlns:mc="http://schemas.openxmlformats.org/markup-compatibility/2006" xmlns:aink="http://schemas.microsoft.com/office/drawing/2016/ink" xmlns:am3d="http://schemas.microsoft.com/office/drawing/2017/model3d" xmlns:o="urn:schemas-microsoft-com:office:office" xmlns:r="http://schemas.openxmlformats.org/officeDocument/2006/relationships" xmlns:m="http://schemas.openxmlformats.org/officeDocument/2006/math" xmlns:v="urn:schemas-microsoft-com:vml" xmlns:wp14="http://schemas.microsoft.com/office/word/2010/wordprocessingDrawing" xmlns:wp="http://schemas.openxmlformats.org/drawingml/2006/wordprocessingDrawing" xmlns:w10="urn:schemas-microsoft-com:office:word" xmlns:w="http://schemas.openxmlformats.org/wordprocessingml/2006/main" xmlns:w14="http://schemas.microsoft.com/office/word/2010/wordml" xmlns:w15="http://schemas.microsoft.com/office/word/2012/wordml" xmlns:w16cid="http://schemas.microsoft.com/office/word/2016/wordml/cid" xmlns:w16se="http://schemas.microsoft.com/office/word/2015/wordml/symex" xmlns:wpg="http://schemas.microsoft.com/office/word/2010/wordprocessingGroup" xmlns:wpi="http://schemas.microsoft.com/office/word/2010/wordprocessingInk" xmlns:wne="http://schemas.microsoft.com/office/word/2006/wordml" xmlns:wps="http://schemas.microsoft.com/office/word/2010/wordprocessingShape" mc:Ignorable="w14 w15 w16se w16cid wp14">
+  <w:abstractNum w:abstractNumId="0" w15:restartNumberingAfterBreak="0">
+    <w:nsid w:val="30100125"/>
+    <w:multiLevelType w:val="hybridMultilevel"/>
+    <w:tmpl w:val="2570BAE8"/>
+    <w:lvl w:ilvl="0" w:tplc="04150001">
+      <w:start w:val="1"/>
+      <w:numFmt w:val="bullet"/>
+      <w:lvlText w:val=""/>
+      <w:lvlJc w:val="left"/>
+      <w:pPr>
+        <w:ind w:left="720" w:hanging="360"/>
+      </w:pPr>
+      <w:rPr>
+        <w:rFonts w:ascii="Symbol" w:hAnsi="Symbol" w:hint="default"/>
+      </w:rPr>
+    </w:lvl>
+    <w:lvl w:ilvl="1" w:tplc="04150003" w:tentative="1">
+      <w:start w:val="1"/>
+      <w:numFmt w:val="bullet"/>
+      <w:lvlText w:val="o"/>
+      <w:lvlJc w:val="left"/>
+      <w:pPr>
+        <w:ind w:left="1440" w:hanging="360"/>
+      </w:pPr>
+      <w:rPr>
+        <w:rFonts w:ascii="Courier New" w:hAnsi="Courier New" w:cs="Courier New" w:hint="default"/>
+      </w:rPr>
+    </w:lvl>
+    <w:lvl w:ilvl="2" w:tplc="04150005" w:tentative="1">
+      <w:start w:val="1"/>
+      <w:numFmt w:val="bullet"/>
+      <w:lvlText w:val=""/>
+      <w:lvlJc w:val="left"/>
+      <w:pPr>
+        <w:ind w:left="2160" w:hanging="360"/>
+      </w:pPr>
+      <w:rPr>
+        <w:rFonts w:ascii="Wingdings" w:hAnsi="Wingdings" w:hint="default"/>
+      </w:rPr>
+    </w:lvl>
+    <w:lvl w:ilvl="3" w:tplc="04150001" w:tentative="1">
+      <w:start w:val="1"/>
+      <w:numFmt w:val="bullet"/>
+      <w:lvlText w:val=""/>
+      <w:lvlJc w:val="left"/>
+      <w:pPr>
+        <w:ind w:left="2880" w:hanging="360"/>
+      </w:pPr>
+      <w:rPr>
+        <w:rFonts w:ascii="Symbol" w:hAnsi="Symbol" w:hint="default"/>
+      </w:rPr>
+    </w:lvl>
+    <w:lvl w:ilvl="4" w:tplc="04150003" w:tentative="1">
+      <w:start w:val="1"/>
+      <w:numFmt w:val="bullet"/>
+      <w:lvlText w:val="o"/>
+      <w:lvlJc w:val="left"/>
+      <w:pPr>
+        <w:ind w:left="3600" w:hanging="360"/>
+      </w:pPr>
+      <w:rPr>
+        <w:rFonts w:ascii="Courier New" w:hAnsi="Courier New" w:cs="Courier New" w:hint="default"/>
+      </w:rPr>
+    </w:lvl>
+    <w:lvl w:ilvl="5" w:tplc="04150005" w:tentative="1">
+      <w:start w:val="1"/>
+      <w:numFmt w:val="bullet"/>
+      <w:lvlText w:val=""/>
+      <w:lvlJc w:val="left"/>
+      <w:pPr>
+        <w:ind w:left="4320" w:hanging="360"/>
+      </w:pPr>
+      <w:rPr>
+        <w:rFonts w:ascii="Wingdings" w:hAnsi="Wingdings" w:hint="default"/>
+      </w:rPr>
+    </w:lvl>
+    <w:lvl w:ilvl="6" w:tplc="04150001" w:tentative="1">
+      <w:start w:val="1"/>
+      <w:numFmt w:val="bullet"/>
+      <w:lvlText w:val=""/>
+      <w:lvlJc w:val="left"/>
+      <w:pPr>
+        <w:ind w:left="5040" w:hanging="360"/>
+      </w:pPr>
+      <w:rPr>
+        <w:rFonts w:ascii="Symbol" w:hAnsi="Symbol" w:hint="default"/>
+      </w:rPr>
+    </w:lvl>
+    <w:lvl w:ilvl="7" w:tplc="04150003" w:tentative="1">
+      <w:start w:val="1"/>
+      <w:numFmt w:val="bullet"/>
+      <w:lvlText w:val="o"/>
+      <w:lvlJc w:val="left"/>
+      <w:pPr>
+        <w:ind w:left="5760" w:hanging="360"/>
+      </w:pPr>
+      <w:rPr>
+        <w:rFonts w:ascii="Courier New" w:hAnsi="Courier New" w:cs="Courier New" w:hint="default"/>
+      </w:rPr>
+    </w:lvl>
+    <w:lvl w:ilvl="8" w:tplc="04150005" w:tentative="1">
+      <w:start w:val="1"/>
+      <w:numFmt w:val="bullet"/>
+      <w:lvlText w:val=""/>
+      <w:lvlJc w:val="left"/>
+      <w:pPr>
+        <w:ind w:left="6480" w:hanging="360"/>
+      </w:pPr>
+      <w:rPr>
+        <w:rFonts w:ascii="Wingdings" w:hAnsi="Wingdings" w:hint="default"/>
+      </w:rPr>
+    </w:lvl>
+  </w:abstractNum>
+  <w:num w:numId="1">
+    <w:abstractNumId w:val="0"/>
+  </w:num>
+</w:numbering>
 </file>
 
 <file path=word/styles.xml><?xml version="1.0" encoding="utf-8"?>
@@ -3590,7 +4291,7 @@
 </file>
 
 <file path=customXml/itemProps1.xml><?xml version="1.0" encoding="utf-8"?>
-<ds:datastoreItem xmlns:ds="http://schemas.openxmlformats.org/officeDocument/2006/customXml" ds:itemID="{1653B60F-B94E-48B7-B4DB-37368AE20E62}">
+<ds:datastoreItem xmlns:ds="http://schemas.openxmlformats.org/officeDocument/2006/customXml" ds:itemID="{CB782DF9-30F4-4F30-A796-3E9EA6856B4B}">
   <ds:schemaRefs>
     <ds:schemaRef ds:uri="http://schemas.openxmlformats.org/officeDocument/2006/bibliography"/>
   </ds:schemaRefs>

</xml_diff>